<commit_message>
assoc_comment NOT NULL edit
</commit_message>
<xml_diff>
--- a/Udiddit, a social news aggregator/udiddit-a-social-news-aggregator-student-starter-template.docx
+++ b/Udiddit, a social news aggregator/udiddit-a-social-news-aggregator-student-starter-template.docx
@@ -6682,42 +6682,6 @@
                 <w:szCs w:val="18"/>
               </w:rPr>
               <w:t>INT</w:t>
-            </w:r>
-            <w:r>
-              <w:rPr>
-                <w:rFonts w:ascii="Menlo" w:hAnsi="Menlo" w:cs="Menlo"/>
-                <w:color w:val="A6ACCD"/>
-                <w:sz w:val="18"/>
-                <w:szCs w:val="18"/>
-              </w:rPr>
-              <w:t xml:space="preserve"> </w:t>
-            </w:r>
-            <w:r>
-              <w:rPr>
-                <w:rFonts w:ascii="Menlo" w:hAnsi="Menlo" w:cs="Menlo"/>
-                <w:color w:val="F78C6C"/>
-                <w:sz w:val="18"/>
-                <w:szCs w:val="18"/>
-              </w:rPr>
-              <w:t>NOT</w:t>
-            </w:r>
-            <w:r>
-              <w:rPr>
-                <w:rFonts w:ascii="Menlo" w:hAnsi="Menlo" w:cs="Menlo"/>
-                <w:color w:val="A6ACCD"/>
-                <w:sz w:val="18"/>
-                <w:szCs w:val="18"/>
-              </w:rPr>
-              <w:t xml:space="preserve"> </w:t>
-            </w:r>
-            <w:r>
-              <w:rPr>
-                <w:rFonts w:ascii="Menlo" w:hAnsi="Menlo" w:cs="Menlo"/>
-                <w:color w:val="F78C6C"/>
-                <w:sz w:val="18"/>
-                <w:szCs w:val="18"/>
-              </w:rPr>
-              <w:t>NULL</w:t>
             </w:r>
             <w:r>
               <w:rPr>

</xml_diff>